<commit_message>
update to sql file
</commit_message>
<xml_diff>
--- a/Database_Creation_Instructions.docx
+++ b/Database_Creation_Instructions.docx
@@ -176,8 +176,6 @@
           <w:sz w:val="24"/>
         </w:rPr>
       </w:pPr>
-      <w:bookmarkStart w:id="0" w:name="_GoBack"/>
-      <w:bookmarkEnd w:id="0"/>
     </w:p>
     <w:p>
       <w:pPr>
@@ -1748,10 +1746,13 @@
         <w:shd w:val="clear" w:color="auto" w:fill="EFF0F1"/>
         <w:textAlignment w:val="baseline"/>
         <w:rPr>
-          <w:rFonts w:ascii="Helvetica" w:hAnsi="Helvetica" w:cs="Helvetica"/>
-          <w:color w:val="393318"/>
-          <w:sz w:val="24"/>
-          <w:szCs w:val="24"/>
+          <w:rStyle w:val="pun"/>
+          <w:rFonts w:ascii="Helvetica" w:hAnsi="Helvetica" w:cs="Helvetica"/>
+          <w:color w:val="303336"/>
+          <w:sz w:val="24"/>
+          <w:szCs w:val="24"/>
+          <w:bdr w:val="none" w:sz="0" w:space="0" w:color="auto" w:frame="1"/>
+          <w:shd w:val="clear" w:color="auto" w:fill="EFF0F1"/>
         </w:rPr>
       </w:pPr>
       <w:r>
@@ -1769,42 +1770,11 @@
     </w:p>
     <w:p>
       <w:pPr>
-        <w:shd w:val="clear" w:color="auto" w:fill="EFF0F1"/>
-        <w:tabs>
-          <w:tab w:val="left" w:pos="916"/>
-          <w:tab w:val="left" w:pos="1832"/>
-          <w:tab w:val="left" w:pos="2748"/>
-          <w:tab w:val="left" w:pos="3664"/>
-          <w:tab w:val="left" w:pos="4580"/>
-          <w:tab w:val="left" w:pos="5496"/>
-          <w:tab w:val="left" w:pos="6412"/>
-          <w:tab w:val="left" w:pos="7328"/>
-          <w:tab w:val="left" w:pos="8244"/>
-          <w:tab w:val="left" w:pos="9160"/>
-          <w:tab w:val="left" w:pos="10076"/>
-          <w:tab w:val="left" w:pos="10992"/>
-          <w:tab w:val="left" w:pos="11908"/>
-          <w:tab w:val="left" w:pos="12824"/>
-          <w:tab w:val="left" w:pos="13740"/>
-          <w:tab w:val="left" w:pos="14656"/>
-        </w:tabs>
-        <w:spacing w:after="0" w:line="240" w:lineRule="auto"/>
-        <w:textAlignment w:val="baseline"/>
-        <w:rPr>
-          <w:rFonts w:ascii="Helvetica" w:eastAsia="Times New Roman" w:hAnsi="Helvetica" w:cs="Helvetica"/>
-          <w:color w:val="393318"/>
-          <w:sz w:val="24"/>
-          <w:szCs w:val="24"/>
-        </w:rPr>
-      </w:pPr>
-    </w:p>
-    <w:p>
-      <w:pPr>
         <w:pStyle w:val="HTMLPreformatted"/>
         <w:shd w:val="clear" w:color="auto" w:fill="EFF0F1"/>
         <w:textAlignment w:val="baseline"/>
         <w:rPr>
-          <w:rStyle w:val="pln"/>
+          <w:rStyle w:val="pun"/>
           <w:rFonts w:ascii="Helvetica" w:hAnsi="Helvetica" w:cs="Helvetica"/>
           <w:color w:val="303336"/>
           <w:sz w:val="24"/>
@@ -1820,15 +1790,33 @@
         <w:shd w:val="clear" w:color="auto" w:fill="EFF0F1"/>
         <w:textAlignment w:val="baseline"/>
         <w:rPr>
-          <w:rStyle w:val="pln"/>
-          <w:rFonts w:ascii="Helvetica" w:hAnsi="Helvetica" w:cs="Helvetica"/>
-          <w:color w:val="303336"/>
-          <w:sz w:val="24"/>
-          <w:szCs w:val="24"/>
-          <w:bdr w:val="none" w:sz="0" w:space="0" w:color="auto" w:frame="1"/>
-          <w:shd w:val="clear" w:color="auto" w:fill="EFF0F1"/>
-        </w:rPr>
-      </w:pPr>
+          <w:rStyle w:val="pun"/>
+          <w:rFonts w:ascii="Helvetica" w:hAnsi="Helvetica" w:cs="Helvetica"/>
+          <w:color w:val="303336"/>
+          <w:sz w:val="24"/>
+          <w:szCs w:val="24"/>
+          <w:bdr w:val="none" w:sz="0" w:space="0" w:color="auto" w:frame="1"/>
+          <w:shd w:val="clear" w:color="auto" w:fill="EFF0F1"/>
+        </w:rPr>
+      </w:pPr>
+    </w:p>
+    <w:p>
+      <w:pPr>
+        <w:pStyle w:val="HTMLPreformatted"/>
+        <w:shd w:val="clear" w:color="auto" w:fill="EFF0F1"/>
+        <w:textAlignment w:val="baseline"/>
+        <w:rPr>
+          <w:rStyle w:val="pln"/>
+          <w:rFonts w:ascii="Helvetica" w:hAnsi="Helvetica" w:cs="Helvetica"/>
+          <w:color w:val="303336"/>
+          <w:sz w:val="24"/>
+          <w:szCs w:val="24"/>
+          <w:bdr w:val="none" w:sz="0" w:space="0" w:color="auto" w:frame="1"/>
+          <w:shd w:val="clear" w:color="auto" w:fill="EFF0F1"/>
+        </w:rPr>
+      </w:pPr>
+      <w:bookmarkStart w:id="0" w:name="_GoBack"/>
+      <w:bookmarkEnd w:id="0"/>
       <w:r>
         <w:rPr>
           <w:rStyle w:val="pln"/>
@@ -2665,7 +2653,7 @@
       </w:pPr>
     </w:pPrDefault>
   </w:docDefaults>
-  <w:latentStyles w:defLockedState="0" w:defUIPriority="99" w:defSemiHidden="0" w:defUnhideWhenUsed="0" w:defQFormat="0" w:count="377">
+  <w:latentStyles w:defLockedState="0" w:defUIPriority="99" w:defSemiHidden="0" w:defUnhideWhenUsed="0" w:defQFormat="0" w:count="376">
     <w:lsdException w:name="Normal" w:uiPriority="0" w:qFormat="1"/>
     <w:lsdException w:name="heading 1" w:uiPriority="9" w:qFormat="1"/>
     <w:lsdException w:name="heading 2" w:semiHidden="1" w:uiPriority="9" w:unhideWhenUsed="1" w:qFormat="1"/>
@@ -3042,7 +3030,6 @@
     <w:lsdException w:name="Hashtag" w:semiHidden="1" w:unhideWhenUsed="1"/>
     <w:lsdException w:name="Unresolved Mention" w:semiHidden="1" w:unhideWhenUsed="1"/>
     <w:lsdException w:name="Smart Link" w:semiHidden="1" w:unhideWhenUsed="1"/>
-    <w:lsdException w:name="Smart Link Error" w:semiHidden="1" w:unhideWhenUsed="1"/>
   </w:latentStyles>
   <w:style w:type="paragraph" w:default="1" w:styleId="Normal">
     <w:name w:val="Normal"/>
@@ -3051,6 +3038,7 @@
   <w:style w:type="character" w:default="1" w:styleId="DefaultParagraphFont">
     <w:name w:val="Default Paragraph Font"/>
     <w:uiPriority w:val="1"/>
+    <w:semiHidden/>
     <w:unhideWhenUsed/>
   </w:style>
   <w:style w:type="table" w:default="1" w:styleId="TableNormal">

</xml_diff>